<commit_message>
Followed pep8 and created val string.
Tweaked book bot following pep8.
Created val string.
Edited testing evidence a bit.
</commit_message>
<xml_diff>
--- a/Testing+evidence+template.docx
+++ b/Testing+evidence+template.docx
@@ -1363,6 +1363,9 @@
               <w:spacing w:line="240" w:lineRule="auto"/>
             </w:pPr>
             <w:r>
+              <w:rPr>
+                <w:noProof/>
+              </w:rPr>
               <w:drawing>
                 <wp:inline distT="0" distB="0" distL="0" distR="0" wp14:anchorId="4D945713" wp14:editId="4EDD4EF1">
                   <wp:extent cx="1784350" cy="638175"/>
@@ -1614,35 +1617,47 @@
               <w:spacing w:line="240" w:lineRule="auto"/>
             </w:pPr>
             <w:r>
-              <w:t>Phone Number: &lt;bank&gt;</w:t>
-            </w:r>
-          </w:p>
-        </w:tc>
-        <w:tc>
-          <w:tcPr>
-            <w:tcW w:w="3010" w:type="dxa"/>
-            <w:shd w:val="clear" w:color="auto" w:fill="auto"/>
-            <w:tcMar>
-              <w:top w:w="100" w:type="dxa"/>
-              <w:left w:w="100" w:type="dxa"/>
-              <w:bottom w:w="100" w:type="dxa"/>
-              <w:right w:w="100" w:type="dxa"/>
-            </w:tcMar>
-          </w:tcPr>
-          <w:p>
-            <w:pPr>
-              <w:widowControl w:val="0"/>
-              <w:pBdr>
-                <w:top w:val="nil"/>
-                <w:left w:val="nil"/>
-                <w:bottom w:val="nil"/>
-                <w:right w:val="nil"/>
-                <w:between w:val="nil"/>
-              </w:pBdr>
-              <w:spacing w:line="240" w:lineRule="auto"/>
-            </w:pPr>
-            <w:r>
-              <w:t xml:space="preserve">Prints “invalid input” </w:t>
+              <w:t>Phone Number: &lt;b</w:t>
+            </w:r>
+            <w:r>
+              <w:t>l</w:t>
+            </w:r>
+            <w:r>
+              <w:t>ank&gt;</w:t>
+            </w:r>
+          </w:p>
+        </w:tc>
+        <w:tc>
+          <w:tcPr>
+            <w:tcW w:w="3010" w:type="dxa"/>
+            <w:shd w:val="clear" w:color="auto" w:fill="auto"/>
+            <w:tcMar>
+              <w:top w:w="100" w:type="dxa"/>
+              <w:left w:w="100" w:type="dxa"/>
+              <w:bottom w:w="100" w:type="dxa"/>
+              <w:right w:w="100" w:type="dxa"/>
+            </w:tcMar>
+          </w:tcPr>
+          <w:p>
+            <w:pPr>
+              <w:widowControl w:val="0"/>
+              <w:pBdr>
+                <w:top w:val="nil"/>
+                <w:left w:val="nil"/>
+                <w:bottom w:val="nil"/>
+                <w:right w:val="nil"/>
+                <w:between w:val="nil"/>
+              </w:pBdr>
+              <w:spacing w:line="240" w:lineRule="auto"/>
+            </w:pPr>
+            <w:r>
+              <w:t>Prints “</w:t>
+            </w:r>
+            <w:r>
+              <w:t>blank</w:t>
+            </w:r>
+            <w:r>
+              <w:t xml:space="preserve"> input” </w:t>
             </w:r>
             <w:r>
               <w:t>and repeats.</w:t>
@@ -1672,28 +1687,12 @@
               </w:pBdr>
               <w:spacing w:line="240" w:lineRule="auto"/>
             </w:pPr>
-          </w:p>
-          <w:p>
-            <w:pPr>
-              <w:widowControl w:val="0"/>
-              <w:pBdr>
-                <w:top w:val="nil"/>
-                <w:left w:val="nil"/>
-                <w:bottom w:val="nil"/>
-                <w:right w:val="nil"/>
-                <w:between w:val="nil"/>
-              </w:pBdr>
-              <w:spacing w:line="240" w:lineRule="auto"/>
-            </w:pPr>
-            <w:r>
-              <w:rPr>
-                <w:noProof/>
-              </w:rPr>
+            <w:r>
               <w:drawing>
-                <wp:inline distT="0" distB="0" distL="0" distR="0" wp14:anchorId="26B56E57" wp14:editId="1956C4EB">
-                  <wp:extent cx="1784350" cy="808990"/>
+                <wp:inline distT="0" distB="0" distL="0" distR="0" wp14:anchorId="2EEA9FD1" wp14:editId="7A01EF70">
+                  <wp:extent cx="1784350" cy="707390"/>
                   <wp:effectExtent l="0" t="0" r="6350" b="0"/>
-                  <wp:docPr id="1198791032" name="Picture 1"/>
+                  <wp:docPr id="1457232225" name="Picture 1"/>
                   <wp:cNvGraphicFramePr>
                     <a:graphicFrameLocks xmlns:a="http://schemas.openxmlformats.org/drawingml/2006/main" noChangeAspect="1"/>
                   </wp:cNvGraphicFramePr>
@@ -1701,7 +1700,7 @@
                     <a:graphicData uri="http://schemas.openxmlformats.org/drawingml/2006/picture">
                       <pic:pic xmlns:pic="http://schemas.openxmlformats.org/drawingml/2006/picture">
                         <pic:nvPicPr>
-                          <pic:cNvPr id="1198791032" name=""/>
+                          <pic:cNvPr id="1457232225" name=""/>
                           <pic:cNvPicPr/>
                         </pic:nvPicPr>
                         <pic:blipFill>
@@ -1713,7 +1712,7 @@
                         <pic:spPr>
                           <a:xfrm>
                             <a:off x="0" y="0"/>
-                            <a:ext cx="1784350" cy="808990"/>
+                            <a:ext cx="1784350" cy="707390"/>
                           </a:xfrm>
                           <a:prstGeom prst="rect">
                             <a:avLst/>
@@ -1725,6 +1724,19 @@
                 </wp:inline>
               </w:drawing>
             </w:r>
+          </w:p>
+          <w:p>
+            <w:pPr>
+              <w:widowControl w:val="0"/>
+              <w:pBdr>
+                <w:top w:val="nil"/>
+                <w:left w:val="nil"/>
+                <w:bottom w:val="nil"/>
+                <w:right w:val="nil"/>
+                <w:between w:val="nil"/>
+              </w:pBdr>
+              <w:spacing w:line="240" w:lineRule="auto"/>
+            </w:pPr>
           </w:p>
         </w:tc>
       </w:tr>
@@ -5119,6 +5131,9 @@
               <w:spacing w:line="240" w:lineRule="auto"/>
             </w:pPr>
             <w:r>
+              <w:rPr>
+                <w:noProof/>
+              </w:rPr>
               <w:drawing>
                 <wp:inline distT="0" distB="0" distL="0" distR="0" wp14:anchorId="1020CFCB" wp14:editId="55D063E7">
                   <wp:extent cx="1784350" cy="383540"/>
@@ -5225,6 +5240,9 @@
               <w:spacing w:line="240" w:lineRule="auto"/>
             </w:pPr>
             <w:r>
+              <w:rPr>
+                <w:noProof/>
+              </w:rPr>
               <w:drawing>
                 <wp:inline distT="0" distB="0" distL="0" distR="0" wp14:anchorId="014F2CAB" wp14:editId="55715777">
                   <wp:extent cx="1784350" cy="829310"/>
@@ -5337,6 +5355,9 @@
               <w:spacing w:line="240" w:lineRule="auto"/>
             </w:pPr>
             <w:r>
+              <w:rPr>
+                <w:noProof/>
+              </w:rPr>
               <w:drawing>
                 <wp:inline distT="0" distB="0" distL="0" distR="0" wp14:anchorId="7397AB28" wp14:editId="1C8E066F">
                   <wp:extent cx="1784350" cy="382270"/>
@@ -5444,6 +5465,9 @@
               <w:spacing w:line="240" w:lineRule="auto"/>
             </w:pPr>
             <w:r>
+              <w:rPr>
+                <w:noProof/>
+              </w:rPr>
               <w:drawing>
                 <wp:inline distT="0" distB="0" distL="0" distR="0" wp14:anchorId="17AECCAD" wp14:editId="27EEB488">
                   <wp:extent cx="1784350" cy="451485"/>
@@ -5550,6 +5574,9 @@
               <w:spacing w:line="240" w:lineRule="auto"/>
             </w:pPr>
             <w:r>
+              <w:rPr>
+                <w:noProof/>
+              </w:rPr>
               <w:drawing>
                 <wp:inline distT="0" distB="0" distL="0" distR="0" wp14:anchorId="6EDA7CA6" wp14:editId="4EECCC5D">
                   <wp:extent cx="1784350" cy="779780"/>
@@ -5656,6 +5683,9 @@
               <w:spacing w:line="240" w:lineRule="auto"/>
             </w:pPr>
             <w:r>
+              <w:rPr>
+                <w:noProof/>
+              </w:rPr>
               <w:drawing>
                 <wp:inline distT="0" distB="0" distL="0" distR="0" wp14:anchorId="272F7C78" wp14:editId="63C6C81B">
                   <wp:extent cx="1784350" cy="812165"/>
@@ -5741,13 +5771,7 @@
               <w:spacing w:line="240" w:lineRule="auto"/>
             </w:pPr>
             <w:r>
-              <w:t xml:space="preserve">Prints “order </w:t>
-            </w:r>
-            <w:r>
-              <w:t>cancelled</w:t>
-            </w:r>
-            <w:r>
-              <w:t xml:space="preserve">” and </w:t>
+              <w:t xml:space="preserve">Prints “order cancelled” and </w:t>
             </w:r>
             <w:r>
               <w:t>goes to next question.</w:t>
@@ -5771,6 +5795,9 @@
               <w:spacing w:line="240" w:lineRule="auto"/>
             </w:pPr>
             <w:r>
+              <w:rPr>
+                <w:noProof/>
+              </w:rPr>
               <w:drawing>
                 <wp:inline distT="0" distB="0" distL="0" distR="0" wp14:anchorId="0652D788" wp14:editId="33233953">
                   <wp:extent cx="1784350" cy="892175"/>
@@ -5877,6 +5904,9 @@
               <w:spacing w:line="240" w:lineRule="auto"/>
             </w:pPr>
             <w:r>
+              <w:rPr>
+                <w:noProof/>
+              </w:rPr>
               <w:drawing>
                 <wp:inline distT="0" distB="0" distL="0" distR="0" wp14:anchorId="4ED945C5" wp14:editId="00567953">
                   <wp:extent cx="1784350" cy="690245"/>
@@ -5989,6 +6019,9 @@
               <w:spacing w:line="240" w:lineRule="auto"/>
             </w:pPr>
             <w:r>
+              <w:rPr>
+                <w:noProof/>
+              </w:rPr>
               <w:drawing>
                 <wp:inline distT="0" distB="0" distL="0" distR="0" wp14:anchorId="4C3744FE" wp14:editId="7F5EACA5">
                   <wp:extent cx="1784350" cy="337820"/>
@@ -6074,33 +6107,30 @@
               <w:spacing w:line="240" w:lineRule="auto"/>
             </w:pPr>
             <w:r>
-              <w:t xml:space="preserve">Prints “please enter a number between 1 </w:t>
-            </w:r>
-            <w:r>
-              <w:t>and 2</w:t>
-            </w:r>
-            <w:r>
-              <w:t>” and repeats.</w:t>
-            </w:r>
-          </w:p>
-        </w:tc>
-        <w:tc>
-          <w:tcPr>
-            <w:tcW w:w="3010" w:type="dxa"/>
-            <w:shd w:val="clear" w:color="auto" w:fill="auto"/>
-            <w:tcMar>
-              <w:top w:w="100" w:type="dxa"/>
-              <w:left w:w="100" w:type="dxa"/>
-              <w:bottom w:w="100" w:type="dxa"/>
-              <w:right w:w="100" w:type="dxa"/>
-            </w:tcMar>
-          </w:tcPr>
-          <w:p>
-            <w:pPr>
-              <w:widowControl w:val="0"/>
-              <w:spacing w:line="240" w:lineRule="auto"/>
-            </w:pPr>
-            <w:r>
+              <w:t>Prints “please enter a number between 1 and 2” and repeats.</w:t>
+            </w:r>
+          </w:p>
+        </w:tc>
+        <w:tc>
+          <w:tcPr>
+            <w:tcW w:w="3010" w:type="dxa"/>
+            <w:shd w:val="clear" w:color="auto" w:fill="auto"/>
+            <w:tcMar>
+              <w:top w:w="100" w:type="dxa"/>
+              <w:left w:w="100" w:type="dxa"/>
+              <w:bottom w:w="100" w:type="dxa"/>
+              <w:right w:w="100" w:type="dxa"/>
+            </w:tcMar>
+          </w:tcPr>
+          <w:p>
+            <w:pPr>
+              <w:widowControl w:val="0"/>
+              <w:spacing w:line="240" w:lineRule="auto"/>
+            </w:pPr>
+            <w:r>
+              <w:rPr>
+                <w:noProof/>
+              </w:rPr>
               <w:drawing>
                 <wp:inline distT="0" distB="0" distL="0" distR="0" wp14:anchorId="178551A9" wp14:editId="709A8A32">
                   <wp:extent cx="1784350" cy="320675"/>
@@ -6186,33 +6216,30 @@
               <w:spacing w:line="240" w:lineRule="auto"/>
             </w:pPr>
             <w:r>
-              <w:t>Prints “</w:t>
-            </w:r>
-            <w:r>
-              <w:t>invalid</w:t>
-            </w:r>
-            <w:r>
-              <w:t xml:space="preserve"> input” and repeats.</w:t>
-            </w:r>
-          </w:p>
-        </w:tc>
-        <w:tc>
-          <w:tcPr>
-            <w:tcW w:w="3010" w:type="dxa"/>
-            <w:shd w:val="clear" w:color="auto" w:fill="auto"/>
-            <w:tcMar>
-              <w:top w:w="100" w:type="dxa"/>
-              <w:left w:w="100" w:type="dxa"/>
-              <w:bottom w:w="100" w:type="dxa"/>
-              <w:right w:w="100" w:type="dxa"/>
-            </w:tcMar>
-          </w:tcPr>
-          <w:p>
-            <w:pPr>
-              <w:widowControl w:val="0"/>
-              <w:spacing w:line="240" w:lineRule="auto"/>
-            </w:pPr>
-            <w:r>
+              <w:t>Prints “invalid input” and repeats.</w:t>
+            </w:r>
+          </w:p>
+        </w:tc>
+        <w:tc>
+          <w:tcPr>
+            <w:tcW w:w="3010" w:type="dxa"/>
+            <w:shd w:val="clear" w:color="auto" w:fill="auto"/>
+            <w:tcMar>
+              <w:top w:w="100" w:type="dxa"/>
+              <w:left w:w="100" w:type="dxa"/>
+              <w:bottom w:w="100" w:type="dxa"/>
+              <w:right w:w="100" w:type="dxa"/>
+            </w:tcMar>
+          </w:tcPr>
+          <w:p>
+            <w:pPr>
+              <w:widowControl w:val="0"/>
+              <w:spacing w:line="240" w:lineRule="auto"/>
+            </w:pPr>
+            <w:r>
+              <w:rPr>
+                <w:noProof/>
+              </w:rPr>
               <w:drawing>
                 <wp:inline distT="0" distB="0" distL="0" distR="0" wp14:anchorId="330F1EDC" wp14:editId="661FA507">
                   <wp:extent cx="1784350" cy="413385"/>
@@ -6335,6 +6362,9 @@
               <w:spacing w:line="240" w:lineRule="auto"/>
             </w:pPr>
             <w:r>
+              <w:rPr>
+                <w:noProof/>
+              </w:rPr>
               <w:drawing>
                 <wp:inline distT="0" distB="0" distL="0" distR="0" wp14:anchorId="26F3BC8D" wp14:editId="6F9538AC">
                   <wp:extent cx="1784350" cy="508000"/>
@@ -6449,33 +6479,33 @@
               <w:spacing w:line="240" w:lineRule="auto"/>
             </w:pPr>
             <w:r>
-              <w:t>Prints “</w:t>
-            </w:r>
-            <w:r>
-              <w:t>exit</w:t>
-            </w:r>
-            <w:r>
-              <w:t>” and goes to beginning of code.</w:t>
-            </w:r>
-          </w:p>
-        </w:tc>
-        <w:tc>
-          <w:tcPr>
-            <w:tcW w:w="3010" w:type="dxa"/>
-            <w:shd w:val="clear" w:color="auto" w:fill="auto"/>
-            <w:tcMar>
-              <w:top w:w="100" w:type="dxa"/>
-              <w:left w:w="100" w:type="dxa"/>
-              <w:bottom w:w="100" w:type="dxa"/>
-              <w:right w:w="100" w:type="dxa"/>
-            </w:tcMar>
-          </w:tcPr>
-          <w:p>
-            <w:pPr>
-              <w:widowControl w:val="0"/>
-              <w:spacing w:line="240" w:lineRule="auto"/>
-            </w:pPr>
-            <w:r>
+              <w:t xml:space="preserve">Prints “exit” and </w:t>
+            </w:r>
+            <w:r>
+              <w:t>exits system.</w:t>
+            </w:r>
+          </w:p>
+        </w:tc>
+        <w:tc>
+          <w:tcPr>
+            <w:tcW w:w="3010" w:type="dxa"/>
+            <w:shd w:val="clear" w:color="auto" w:fill="auto"/>
+            <w:tcMar>
+              <w:top w:w="100" w:type="dxa"/>
+              <w:left w:w="100" w:type="dxa"/>
+              <w:bottom w:w="100" w:type="dxa"/>
+              <w:right w:w="100" w:type="dxa"/>
+            </w:tcMar>
+          </w:tcPr>
+          <w:p>
+            <w:pPr>
+              <w:widowControl w:val="0"/>
+              <w:spacing w:line="240" w:lineRule="auto"/>
+            </w:pPr>
+            <w:r>
+              <w:rPr>
+                <w:noProof/>
+              </w:rPr>
               <w:drawing>
                 <wp:inline distT="0" distB="0" distL="0" distR="0" wp14:anchorId="4F301731" wp14:editId="02F6A0F3">
                   <wp:extent cx="1784350" cy="501650"/>
@@ -6598,6 +6628,9 @@
               <w:spacing w:line="240" w:lineRule="auto"/>
             </w:pPr>
             <w:r>
+              <w:rPr>
+                <w:noProof/>
+              </w:rPr>
               <w:drawing>
                 <wp:inline distT="0" distB="0" distL="0" distR="0" wp14:anchorId="6DD13DE6" wp14:editId="0F40A242">
                   <wp:extent cx="1784350" cy="666750"/>
@@ -6699,13 +6732,7 @@
               <w:spacing w:line="240" w:lineRule="auto"/>
             </w:pPr>
             <w:r>
-              <w:t xml:space="preserve">Prints “please enter a number between </w:t>
-            </w:r>
-            <w:r>
-              <w:t>1 and 2</w:t>
-            </w:r>
-            <w:r>
-              <w:t xml:space="preserve">” </w:t>
+              <w:t xml:space="preserve">Prints “please enter a number between 1 and 2” </w:t>
             </w:r>
             <w:r>
               <w:lastRenderedPageBreak/>
@@ -6730,6 +6757,9 @@
               <w:spacing w:line="240" w:lineRule="auto"/>
             </w:pPr>
             <w:r>
+              <w:rPr>
+                <w:noProof/>
+              </w:rPr>
               <w:lastRenderedPageBreak/>
               <w:drawing>
                 <wp:inline distT="0" distB="0" distL="0" distR="0" wp14:anchorId="3F490CD8" wp14:editId="707E80F9">
@@ -6832,33 +6862,30 @@
               <w:spacing w:line="240" w:lineRule="auto"/>
             </w:pPr>
             <w:r>
-              <w:t xml:space="preserve">Prints “please enter a number between 1 and </w:t>
-            </w:r>
-            <w:r>
-              <w:t>2</w:t>
-            </w:r>
-            <w:r>
-              <w:t>” and repeats.</w:t>
-            </w:r>
-          </w:p>
-        </w:tc>
-        <w:tc>
-          <w:tcPr>
-            <w:tcW w:w="3010" w:type="dxa"/>
-            <w:shd w:val="clear" w:color="auto" w:fill="auto"/>
-            <w:tcMar>
-              <w:top w:w="100" w:type="dxa"/>
-              <w:left w:w="100" w:type="dxa"/>
-              <w:bottom w:w="100" w:type="dxa"/>
-              <w:right w:w="100" w:type="dxa"/>
-            </w:tcMar>
-          </w:tcPr>
-          <w:p>
-            <w:pPr>
-              <w:widowControl w:val="0"/>
-              <w:spacing w:line="240" w:lineRule="auto"/>
-            </w:pPr>
-            <w:r>
+              <w:t>Prints “please enter a number between 1 and 2” and repeats.</w:t>
+            </w:r>
+          </w:p>
+        </w:tc>
+        <w:tc>
+          <w:tcPr>
+            <w:tcW w:w="3010" w:type="dxa"/>
+            <w:shd w:val="clear" w:color="auto" w:fill="auto"/>
+            <w:tcMar>
+              <w:top w:w="100" w:type="dxa"/>
+              <w:left w:w="100" w:type="dxa"/>
+              <w:bottom w:w="100" w:type="dxa"/>
+              <w:right w:w="100" w:type="dxa"/>
+            </w:tcMar>
+          </w:tcPr>
+          <w:p>
+            <w:pPr>
+              <w:widowControl w:val="0"/>
+              <w:spacing w:line="240" w:lineRule="auto"/>
+            </w:pPr>
+            <w:r>
+              <w:rPr>
+                <w:noProof/>
+              </w:rPr>
               <w:drawing>
                 <wp:inline distT="0" distB="0" distL="0" distR="0" wp14:anchorId="7D0EBAF6" wp14:editId="39276D3F">
                   <wp:extent cx="1784350" cy="228600"/>
@@ -6960,33 +6987,30 @@
               <w:spacing w:line="240" w:lineRule="auto"/>
             </w:pPr>
             <w:r>
-              <w:t>Prints “</w:t>
-            </w:r>
-            <w:r>
-              <w:t>invalid</w:t>
-            </w:r>
-            <w:r>
-              <w:t xml:space="preserve"> input” and repeats.</w:t>
-            </w:r>
-          </w:p>
-        </w:tc>
-        <w:tc>
-          <w:tcPr>
-            <w:tcW w:w="3010" w:type="dxa"/>
-            <w:shd w:val="clear" w:color="auto" w:fill="auto"/>
-            <w:tcMar>
-              <w:top w:w="100" w:type="dxa"/>
-              <w:left w:w="100" w:type="dxa"/>
-              <w:bottom w:w="100" w:type="dxa"/>
-              <w:right w:w="100" w:type="dxa"/>
-            </w:tcMar>
-          </w:tcPr>
-          <w:p>
-            <w:pPr>
-              <w:widowControl w:val="0"/>
-              <w:spacing w:line="240" w:lineRule="auto"/>
-            </w:pPr>
-            <w:r>
+              <w:t>Prints “invalid input” and repeats.</w:t>
+            </w:r>
+          </w:p>
+        </w:tc>
+        <w:tc>
+          <w:tcPr>
+            <w:tcW w:w="3010" w:type="dxa"/>
+            <w:shd w:val="clear" w:color="auto" w:fill="auto"/>
+            <w:tcMar>
+              <w:top w:w="100" w:type="dxa"/>
+              <w:left w:w="100" w:type="dxa"/>
+              <w:bottom w:w="100" w:type="dxa"/>
+              <w:right w:w="100" w:type="dxa"/>
+            </w:tcMar>
+          </w:tcPr>
+          <w:p>
+            <w:pPr>
+              <w:widowControl w:val="0"/>
+              <w:spacing w:line="240" w:lineRule="auto"/>
+            </w:pPr>
+            <w:r>
+              <w:rPr>
+                <w:noProof/>
+              </w:rPr>
               <w:drawing>
                 <wp:inline distT="0" distB="0" distL="0" distR="0" wp14:anchorId="1A2FDC88" wp14:editId="392C109E">
                   <wp:extent cx="1784350" cy="432435"/>
@@ -7093,6 +7117,9 @@
               <w:spacing w:line="240" w:lineRule="auto"/>
             </w:pPr>
             <w:r>
+              <w:rPr>
+                <w:noProof/>
+              </w:rPr>
               <w:drawing>
                 <wp:inline distT="0" distB="0" distL="0" distR="0" wp14:anchorId="719BCD07" wp14:editId="01157710">
                   <wp:extent cx="1784350" cy="977265"/>
@@ -7215,6 +7242,9 @@
               <w:spacing w:line="240" w:lineRule="auto"/>
             </w:pPr>
             <w:r>
+              <w:rPr>
+                <w:noProof/>
+              </w:rPr>
               <w:drawing>
                 <wp:inline distT="0" distB="0" distL="0" distR="0" wp14:anchorId="30A0D87E" wp14:editId="259E1DBC">
                   <wp:extent cx="1784350" cy="499745"/>

</xml_diff>